<commit_message>
Code optimised. No need Tag Aliases
</commit_message>
<xml_diff>
--- a/SimpleXmlBinding/Test.docx
+++ b/SimpleXmlBinding/Test.docx
@@ -2,6 +2,408 @@
 <file path=word/document.xml><?xml version="1.0" encoding="utf-8"?>
 <w:document xmlns:wpc="http://schemas.microsoft.com/office/word/2010/wordprocessingCanvas" xmlns:cx="http://schemas.microsoft.com/office/drawing/2014/chartex" xmlns:cx1="http://schemas.microsoft.com/office/drawing/2015/9/8/chartex" xmlns:cx2="http://schemas.microsoft.com/office/drawing/2015/10/21/chartex" xmlns:cx3="http://schemas.microsoft.com/office/drawing/2016/5/9/chartex" xmlns:cx4="http://schemas.microsoft.com/office/drawing/2016/5/10/chartex" xmlns:cx5="http://schemas.microsoft.com/office/drawing/2016/5/11/chartex" xmlns:cx6="http://schemas.microsoft.com/office/drawing/2016/5/12/chartex" xmlns:cx7="http://schemas.microsoft.com/office/drawing/2016/5/13/chartex" xmlns:cx8="http://schemas.microsoft.com/office/drawing/2016/5/14/chartex" xmlns:mc="http://schemas.openxmlformats.org/markup-compatibility/2006" xmlns:aink="http://schemas.microsoft.com/office/drawing/2016/ink" xmlns:am3d="http://schemas.microsoft.com/office/drawing/2017/model3d" xmlns:o="urn:schemas-microsoft-com:office:office" xmlns:oel="http://schemas.microsoft.com/office/2019/extlst" xmlns:r="http://schemas.openxmlformats.org/officeDocument/2006/relationships" xmlns:m="http://schemas.openxmlformats.org/officeDocument/2006/math" xmlns:v="urn:schemas-microsoft-com:vml" xmlns:wp14="http://schemas.microsoft.com/office/word/2010/wordprocessingDrawing" xmlns:wp="http://schemas.openxmlformats.org/drawingml/2006/wordprocessingDrawing" xmlns:w10="urn:schemas-microsoft-com:office:word" xmlns:w="http://schemas.openxmlformats.org/wordprocessingml/2006/main" xmlns:w14="http://schemas.microsoft.com/office/word/2010/wordml" xmlns:w15="http://schemas.microsoft.com/office/word/2012/wordml" xmlns:w16cex="http://schemas.microsoft.com/office/word/2018/wordml/cex" xmlns:w16cid="http://schemas.microsoft.com/office/word/2016/wordml/cid" xmlns:w16="http://schemas.microsoft.com/office/word/2018/wordml" xmlns:w16sdtdh="http://schemas.microsoft.com/office/word/2020/wordml/sdtdatahash" xmlns:w16se="http://schemas.microsoft.com/office/word/2015/wordml/symex" xmlns:wpg="http://schemas.microsoft.com/office/word/2010/wordprocessingGroup" xmlns:wpi="http://schemas.microsoft.com/office/word/2010/wordprocessingInk" xmlns:wne="http://schemas.microsoft.com/office/word/2006/wordml" xmlns:wps="http://schemas.microsoft.com/office/word/2010/wordprocessingShape" mc:Ignorable="w14 w15 w16se w16cid w16 w16cex w16sdtdh wp14">
   <w:body>
+    <w:p>
+      <w:pPr>
+        <w:ind w:firstLine="709"/>
+        <w:rPr>
+          <w:lang w:val="en-US"/>
+        </w:rPr>
+      </w:pPr>
+      <w:r>
+        <w:rPr>
+          <w:lang w:val="en-US"/>
+        </w:rPr>
+        <w:t>Dear</w:t>
+      </w:r>
+      <w:r>
+        <w:rPr>
+          <w:lang w:val="en-US"/>
+        </w:rPr>
+        <w:t xml:space="preserve"> </w:t>
+      </w:r>
+      <w:sdt>
+        <w:sdtPr>
+          <w:rPr>
+            <w:lang w:val="en-US"/>
+          </w:rPr>
+          <w:alias w:val="Customers/Customer/Name"/>
+          <w:tag w:val="Customers/Customer1/Name"/>
+          <w:id w:val="-1119528821"/>
+          <w:lock w:val="sdtContentLocked"/>
+          <w:placeholder>
+            <w:docPart w:val="BBB31639474F4C5D934C93DEF41BB656"/>
+          </w:placeholder>
+          <w:showingPlcHdr/>
+          <w15:appearance w15:val="hidden"/>
+          <w:text/>
+          <w:dataBinding w:xpath="Customers/Customer1/Name"/>
+          <w:dataBinding w:xpath="Customers/Customer1/Name"/>
+        </w:sdtPr>
+        <w:sdtContent>
+          <w:r>
+            <w:rPr>
+              <w:rStyle w:val="a3"/>
+              <w:lang w:val="en-US"/>
+            </w:rPr>
+            <w:t>__</w:t>
+          </w:r>
+        </w:sdtContent>
+      </w:sdt>
+      <w:r>
+        <w:rPr>
+          <w:lang w:val="en-US"/>
+        </w:rPr>
+        <w:t>.</w:t>
+      </w:r>
+      <w:r>
+        <w:rPr>
+          <w:lang w:val="en-US"/>
+        </w:rPr>
+        <w:t xml:space="preserve"> </w:t>
+      </w:r>
+      <w:r>
+        <w:rPr>
+          <w:lang w:val="en-US"/>
+        </w:rPr>
+        <w:t xml:space="preserve">Your subscription will expire on </w:t>
+      </w:r>
+      <w:sdt>
+        <w:sdtPr>
+          <w:rPr>
+            <w:lang w:val="en-US"/>
+          </w:rPr>
+          <w:alias w:val="Customers/Customer/Expiration"/>
+          <w:tag w:val="Customers/Customer1/Expiration"/>
+          <w:id w:val="-682663965"/>
+          <w:lock w:val="sdtContentLocked"/>
+          <w:placeholder>
+            <w:docPart w:val="AE188418997148138F6C8496A9F9CB30"/>
+          </w:placeholder>
+          <w:showingPlcHdr/>
+          <w15:appearance w15:val="hidden"/>
+          <w:text/>
+          <w:dataBinding w:xpath="Customers/Customer1/Expiration"/>
+          <w:dataBinding w:xpath="Customers/Customer1/Expiration"/>
+        </w:sdtPr>
+        <w:sdtContent>
+          <w:r>
+            <w:rPr>
+              <w:rStyle w:val="a3"/>
+              <w:lang w:val="en-US"/>
+            </w:rPr>
+            <w:t>__</w:t>
+          </w:r>
+        </w:sdtContent>
+      </w:sdt>
+      <w:r>
+        <w:rPr>
+          <w:lang w:val="en-US"/>
+        </w:rPr>
+        <w:t xml:space="preserve">. To ensure uninterrupted service, please remit your payment for </w:t>
+      </w:r>
+      <w:sdt>
+        <w:sdtPr>
+          <w:rPr>
+            <w:lang w:val="en-US"/>
+          </w:rPr>
+          <w:alias w:val="Customers/Customer/AmountDue"/>
+          <w:tag w:val="Customers/Customer1/AmountDue"/>
+          <w:id w:val="-2089910067"/>
+          <w:lock w:val="sdtContentLocked"/>
+          <w:placeholder>
+            <w:docPart w:val="595734A498354E21B1FD29A169E45041"/>
+          </w:placeholder>
+          <w:showingPlcHdr/>
+          <w15:appearance w15:val="hidden"/>
+          <w:text/>
+          <w:dataBinding w:xpath="Customers/Customer1/AmountDue"/>
+          <w:dataBinding w:xpath="Customers/Customer1/AmountDue"/>
+        </w:sdtPr>
+        <w:sdtContent>
+          <w:r>
+            <w:rPr>
+              <w:rStyle w:val="a3"/>
+              <w:lang w:val="en-US"/>
+            </w:rPr>
+            <w:t>__</w:t>
+          </w:r>
+        </w:sdtContent>
+      </w:sdt>
+      <w:r>
+        <w:rPr>
+          <w:lang w:val="en-US"/>
+        </w:rPr>
+        <w:t>.</w:t>
+      </w:r>
+    </w:p>
+    <w:p>
+      <w:pPr>
+        <w:ind w:firstLine="709"/>
+        <w:rPr>
+          <w:lang w:val="en-US"/>
+        </w:rPr>
+      </w:pPr>
+      <w:r>
+        <w:rPr>
+          <w:lang w:val="en-US"/>
+        </w:rPr>
+        <w:t>Dear</w:t>
+      </w:r>
+      <w:r>
+        <w:rPr>
+          <w:lang w:val="en-US"/>
+        </w:rPr>
+        <w:t xml:space="preserve"> </w:t>
+      </w:r>
+      <w:sdt>
+        <w:sdtPr>
+          <w:rPr>
+            <w:lang w:val="en-US"/>
+          </w:rPr>
+          <w:alias w:val="Customers/Customer/Name"/>
+          <w:tag w:val="Customers/Customer2/Name"/>
+          <w:id w:val="-1119528821"/>
+          <w:lock w:val="sdtContentLocked"/>
+          <w:placeholder>
+            <w:docPart w:val="BBB31639474F4C5D934C93DEF41BB656"/>
+          </w:placeholder>
+          <w:showingPlcHdr/>
+          <w15:appearance w15:val="hidden"/>
+          <w:text/>
+          <w:dataBinding w:xpath="Customers/Customer1/Name"/>
+          <w:dataBinding w:xpath="Customers/Customer2/Name"/>
+        </w:sdtPr>
+        <w:sdtContent>
+          <w:r>
+            <w:rPr>
+              <w:rStyle w:val="a3"/>
+              <w:lang w:val="en-US"/>
+            </w:rPr>
+            <w:t>__</w:t>
+          </w:r>
+        </w:sdtContent>
+      </w:sdt>
+      <w:r>
+        <w:rPr>
+          <w:lang w:val="en-US"/>
+        </w:rPr>
+        <w:t>.</w:t>
+      </w:r>
+      <w:r>
+        <w:rPr>
+          <w:lang w:val="en-US"/>
+        </w:rPr>
+        <w:t xml:space="preserve"> </w:t>
+      </w:r>
+      <w:r>
+        <w:rPr>
+          <w:lang w:val="en-US"/>
+        </w:rPr>
+        <w:t xml:space="preserve">Your subscription will expire on </w:t>
+      </w:r>
+      <w:sdt>
+        <w:sdtPr>
+          <w:rPr>
+            <w:lang w:val="en-US"/>
+          </w:rPr>
+          <w:alias w:val="Customers/Customer/Expiration"/>
+          <w:tag w:val="Customers/Customer2/Expiration"/>
+          <w:id w:val="-682663965"/>
+          <w:lock w:val="sdtContentLocked"/>
+          <w:placeholder>
+            <w:docPart w:val="AE188418997148138F6C8496A9F9CB30"/>
+          </w:placeholder>
+          <w:showingPlcHdr/>
+          <w15:appearance w15:val="hidden"/>
+          <w:text/>
+          <w:dataBinding w:xpath="Customers/Customer1/Expiration"/>
+          <w:dataBinding w:xpath="Customers/Customer2/Expiration"/>
+        </w:sdtPr>
+        <w:sdtContent>
+          <w:r>
+            <w:rPr>
+              <w:rStyle w:val="a3"/>
+              <w:lang w:val="en-US"/>
+            </w:rPr>
+            <w:t>__</w:t>
+          </w:r>
+        </w:sdtContent>
+      </w:sdt>
+      <w:r>
+        <w:rPr>
+          <w:lang w:val="en-US"/>
+        </w:rPr>
+        <w:t xml:space="preserve">. To ensure uninterrupted service, please remit your payment for </w:t>
+      </w:r>
+      <w:sdt>
+        <w:sdtPr>
+          <w:rPr>
+            <w:lang w:val="en-US"/>
+          </w:rPr>
+          <w:alias w:val="Customers/Customer/AmountDue"/>
+          <w:tag w:val="Customers/Customer2/AmountDue"/>
+          <w:id w:val="-2089910067"/>
+          <w:lock w:val="sdtContentLocked"/>
+          <w:placeholder>
+            <w:docPart w:val="595734A498354E21B1FD29A169E45041"/>
+          </w:placeholder>
+          <w:showingPlcHdr/>
+          <w15:appearance w15:val="hidden"/>
+          <w:text/>
+          <w:dataBinding w:xpath="Customers/Customer1/AmountDue"/>
+          <w:dataBinding w:xpath="Customers/Customer2/AmountDue"/>
+        </w:sdtPr>
+        <w:sdtContent>
+          <w:r>
+            <w:rPr>
+              <w:rStyle w:val="a3"/>
+              <w:lang w:val="en-US"/>
+            </w:rPr>
+            <w:t>__</w:t>
+          </w:r>
+        </w:sdtContent>
+      </w:sdt>
+      <w:r>
+        <w:rPr>
+          <w:lang w:val="en-US"/>
+        </w:rPr>
+        <w:t>.</w:t>
+      </w:r>
+    </w:p>
+    <w:p>
+      <w:pPr>
+        <w:ind w:firstLine="709"/>
+        <w:rPr>
+          <w:lang w:val="en-US"/>
+        </w:rPr>
+      </w:pPr>
+      <w:r>
+        <w:rPr>
+          <w:lang w:val="en-US"/>
+        </w:rPr>
+        <w:t>Dear</w:t>
+      </w:r>
+      <w:r>
+        <w:rPr>
+          <w:lang w:val="en-US"/>
+        </w:rPr>
+        <w:t xml:space="preserve"> </w:t>
+      </w:r>
+      <w:sdt>
+        <w:sdtPr>
+          <w:rPr>
+            <w:lang w:val="en-US"/>
+          </w:rPr>
+          <w:alias w:val="Customers/Customer/Name"/>
+          <w:tag w:val="Customers/Customer2/Name"/>
+          <w:id w:val="-1119528821"/>
+          <w:lock w:val="sdtContentLocked"/>
+          <w:placeholder>
+            <w:docPart w:val="BBB31639474F4C5D934C93DEF41BB656"/>
+          </w:placeholder>
+          <w:showingPlcHdr/>
+          <w15:appearance w15:val="hidden"/>
+          <w:text/>
+          <w:dataBinding w:xpath="Customers/Customer2/Name"/>
+          <w:dataBinding w:xpath="Customers/Customer2/Name"/>
+        </w:sdtPr>
+        <w:sdtContent>
+          <w:r>
+            <w:rPr>
+              <w:rStyle w:val="a3"/>
+              <w:lang w:val="en-US"/>
+            </w:rPr>
+            <w:t>__</w:t>
+          </w:r>
+        </w:sdtContent>
+      </w:sdt>
+      <w:r>
+        <w:rPr>
+          <w:lang w:val="en-US"/>
+        </w:rPr>
+        <w:t>.</w:t>
+      </w:r>
+      <w:r>
+        <w:rPr>
+          <w:lang w:val="en-US"/>
+        </w:rPr>
+        <w:t xml:space="preserve"> </w:t>
+      </w:r>
+      <w:r>
+        <w:rPr>
+          <w:lang w:val="en-US"/>
+        </w:rPr>
+        <w:t xml:space="preserve">Your subscription will expire on </w:t>
+      </w:r>
+      <w:sdt>
+        <w:sdtPr>
+          <w:rPr>
+            <w:lang w:val="en-US"/>
+          </w:rPr>
+          <w:alias w:val="Customers/Customer/Expiration"/>
+          <w:tag w:val="Customers/Customer2/Expiration"/>
+          <w:id w:val="-682663965"/>
+          <w:lock w:val="sdtContentLocked"/>
+          <w:placeholder>
+            <w:docPart w:val="AE188418997148138F6C8496A9F9CB30"/>
+          </w:placeholder>
+          <w:showingPlcHdr/>
+          <w15:appearance w15:val="hidden"/>
+          <w:text/>
+          <w:dataBinding w:xpath="Customers/Customer2/Expiration"/>
+          <w:dataBinding w:xpath="Customers/Customer2/Expiration"/>
+        </w:sdtPr>
+        <w:sdtContent>
+          <w:r>
+            <w:rPr>
+              <w:rStyle w:val="a3"/>
+              <w:lang w:val="en-US"/>
+            </w:rPr>
+            <w:t>__</w:t>
+          </w:r>
+        </w:sdtContent>
+      </w:sdt>
+      <w:r>
+        <w:rPr>
+          <w:lang w:val="en-US"/>
+        </w:rPr>
+        <w:t xml:space="preserve">. To ensure uninterrupted service, please remit your payment for </w:t>
+      </w:r>
+      <w:sdt>
+        <w:sdtPr>
+          <w:rPr>
+            <w:lang w:val="en-US"/>
+          </w:rPr>
+          <w:alias w:val="Customers/Customer/AmountDue"/>
+          <w:tag w:val="Customers/Customer2/AmountDue"/>
+          <w:id w:val="-2089910067"/>
+          <w:lock w:val="sdtContentLocked"/>
+          <w:placeholder>
+            <w:docPart w:val="595734A498354E21B1FD29A169E45041"/>
+          </w:placeholder>
+          <w:showingPlcHdr/>
+          <w15:appearance w15:val="hidden"/>
+          <w:text/>
+          <w:dataBinding w:xpath="Customers/Customer2/AmountDue"/>
+          <w:dataBinding w:xpath="Customers/Customer2/AmountDue"/>
+        </w:sdtPr>
+        <w:sdtContent>
+          <w:r>
+            <w:rPr>
+              <w:rStyle w:val="a3"/>
+              <w:lang w:val="en-US"/>
+            </w:rPr>
+            <w:t>__</w:t>
+          </w:r>
+        </w:sdtContent>
+      </w:sdt>
+      <w:r>
+        <w:rPr>
+          <w:lang w:val="en-US"/>
+        </w:rPr>
+        <w:t>.</w:t>
+      </w:r>
+    </w:p>
     <w:p>
       <w:pPr>
         <w:ind w:firstLine="709"/>
@@ -36,6 +438,8 @@
           <w:showingPlcHdr/>
           <w15:appearance w15:val="hidden"/>
           <w:text/>
+          <w:dataBinding w:xpath="Customers/Customer/Name"/>
+          <w:dataBinding w:xpath="Customers/Customer/Name"/>
         </w:sdtPr>
         <w:sdtContent>
           <w:r>
@@ -80,6 +484,8 @@
           <w:showingPlcHdr/>
           <w15:appearance w15:val="hidden"/>
           <w:text/>
+          <w:dataBinding w:xpath="Customers/Customer/Expiration"/>
+          <w:dataBinding w:xpath="Customers/Customer/Expiration"/>
         </w:sdtPr>
         <w:sdtContent>
           <w:r>
@@ -112,6 +518,8 @@
           <w:showingPlcHdr/>
           <w15:appearance w15:val="hidden"/>
           <w:text/>
+          <w:dataBinding w:xpath="Customers/Customer/AmountDue"/>
+          <w:dataBinding w:xpath="Customers/Customer/AmountDue"/>
         </w:sdtPr>
         <w:sdtContent>
           <w:r>
@@ -1560,4 +1968,49 @@
     </a:ext>
   </a:extLst>
 </a:theme>
+</file>
+
+<file path=customXML/item.xml><?xml version="1.0" encoding="utf-8"?>
+<Customers>
+  <Customer1>
+    <Name>Artur4</Name>
+    <Expiration>2/1/1999</Expiration>
+    <AmountDue>$999.99</AmountDue>
+  </Customer1>
+  <Customer2>
+    <Name>Natali4</Name>
+    <Expiration>2/1/2020</Expiration>
+    <AmountDue>$900.00</AmountDue>
+  </Customer2>
+</Customers>
+</file>
+
+<file path=customXML/item2.xml><?xml version="1.0" encoding="utf-8"?>
+<Customers>
+  <Customer1>
+    <Name>Artur4</Name>
+    <Expiration>2/1/1999</Expiration>
+    <AmountDue>$999.99</AmountDue>
+  </Customer1>
+  <Customer2>
+    <Name>Natali4</Name>
+    <Expiration>2/1/2020</Expiration>
+    <AmountDue>$900.00</AmountDue>
+  </Customer2>
+</Customers>
+</file>
+
+<file path=customXML/item3.xml><?xml version="1.0" encoding="utf-8"?>
+<Customers>
+  <Customer1>
+    <Name>Artur4</Name>
+    <Expiration>2/1/1999</Expiration>
+    <AmountDue>$999.99</AmountDue>
+  </Customer1>
+  <Customer2>
+    <Name>Natali4</Name>
+    <Expiration>2/1/2020</Expiration>
+    <AmountDue>$900.00</AmountDue>
+  </Customer2>
+</Customers>
 </file>
</xml_diff>